<commit_message>
Added unit tests for GetMovies
</commit_message>
<xml_diff>
--- a/Tim_Chermin_Documentatie_KillerApp_Semester2.docx
+++ b/Tim_Chermin_Documentatie_KillerApp_Semester2.docx
@@ -10,6 +10,7 @@
           <w:docPartUnique/>
         </w:docPartObj>
       </w:sdtPr>
+      <w:sdtEndPr/>
       <w:sdtContent>
         <w:p>
           <w:r>
@@ -356,10 +357,11 @@
                                   <w:dataBinding w:prefixMappings="xmlns:ns0='http://purl.org/dc/elements/1.1/' xmlns:ns1='http://schemas.openxmlformats.org/package/2006/metadata/core-properties' " w:xpath="/ns1:coreProperties[1]/ns0:creator[1]" w:storeItemID="{6C3C8BC8-F283-45AE-878A-BAB7291924A1}"/>
                                   <w:text/>
                                 </w:sdtPr>
+                                <w:sdtEndPr/>
                                 <w:sdtContent>
                                   <w:p>
                                     <w:pPr>
-                                      <w:pStyle w:val="Geenafstand"/>
+                                      <w:pStyle w:val="NoSpacing"/>
                                       <w:jc w:val="right"/>
                                       <w:rPr>
                                         <w:color w:val="595959" w:themeColor="text1" w:themeTint="A6"/>
@@ -380,7 +382,7 @@
                               </w:sdt>
                               <w:p>
                                 <w:pPr>
-                                  <w:pStyle w:val="Geenafstand"/>
+                                  <w:pStyle w:val="NoSpacing"/>
                                   <w:jc w:val="right"/>
                                   <w:rPr>
                                     <w:color w:val="595959" w:themeColor="text1" w:themeTint="A6"/>
@@ -402,6 +404,7 @@
                                     <w:dataBinding w:prefixMappings="xmlns:ns0='http://schemas.microsoft.com/office/2006/coverPageProps' " w:xpath="/ns0:CoverPageProperties[1]/ns0:CompanyEmail[1]" w:storeItemID="{55AF091B-3C7A-41E3-B477-F2FDAA23CFDA}"/>
                                     <w:text/>
                                   </w:sdtPr>
+                                  <w:sdtEndPr/>
                                   <w:sdtContent>
                                     <w:r>
                                       <w:rPr>
@@ -456,10 +459,11 @@
                             <w:dataBinding w:prefixMappings="xmlns:ns0='http://purl.org/dc/elements/1.1/' xmlns:ns1='http://schemas.openxmlformats.org/package/2006/metadata/core-properties' " w:xpath="/ns1:coreProperties[1]/ns0:creator[1]" w:storeItemID="{6C3C8BC8-F283-45AE-878A-BAB7291924A1}"/>
                             <w:text/>
                           </w:sdtPr>
+                          <w:sdtEndPr/>
                           <w:sdtContent>
                             <w:p>
                               <w:pPr>
-                                <w:pStyle w:val="Geenafstand"/>
+                                <w:pStyle w:val="NoSpacing"/>
                                 <w:jc w:val="right"/>
                                 <w:rPr>
                                   <w:color w:val="595959" w:themeColor="text1" w:themeTint="A6"/>
@@ -480,7 +484,7 @@
                         </w:sdt>
                         <w:p>
                           <w:pPr>
-                            <w:pStyle w:val="Geenafstand"/>
+                            <w:pStyle w:val="NoSpacing"/>
                             <w:jc w:val="right"/>
                             <w:rPr>
                               <w:color w:val="595959" w:themeColor="text1" w:themeTint="A6"/>
@@ -502,6 +506,7 @@
                               <w:dataBinding w:prefixMappings="xmlns:ns0='http://schemas.microsoft.com/office/2006/coverPageProps' " w:xpath="/ns0:CoverPageProperties[1]/ns0:CompanyEmail[1]" w:storeItemID="{55AF091B-3C7A-41E3-B477-F2FDAA23CFDA}"/>
                               <w:text/>
                             </w:sdtPr>
+                            <w:sdtEndPr/>
                             <w:sdtContent>
                               <w:r>
                                 <w:rPr>
@@ -598,10 +603,11 @@
                                   <w:dataBinding w:prefixMappings="xmlns:ns0='http://schemas.microsoft.com/office/2006/coverPageProps' " w:xpath="/ns0:CoverPageProperties[1]/ns0:Abstract[1]" w:storeItemID="{55AF091B-3C7A-41E3-B477-F2FDAA23CFDA}"/>
                                   <w:text w:multiLine="1"/>
                                 </w:sdtPr>
+                                <w:sdtEndPr/>
                                 <w:sdtContent>
                                   <w:p>
                                     <w:pPr>
-                                      <w:pStyle w:val="Geenafstand"/>
+                                      <w:pStyle w:val="NoSpacing"/>
                                       <w:jc w:val="right"/>
                                       <w:rPr>
                                         <w:color w:val="595959" w:themeColor="text1" w:themeTint="A6"/>
@@ -640,7 +646,7 @@
                               </w:sdt>
                               <w:p>
                                 <w:pPr>
-                                  <w:pStyle w:val="Geenafstand"/>
+                                  <w:pStyle w:val="NoSpacing"/>
                                   <w:jc w:val="right"/>
                                   <w:rPr>
                                     <w:color w:val="595959" w:themeColor="text1" w:themeTint="A6"/>
@@ -695,10 +701,11 @@
                             <w:dataBinding w:prefixMappings="xmlns:ns0='http://schemas.microsoft.com/office/2006/coverPageProps' " w:xpath="/ns0:CoverPageProperties[1]/ns0:Abstract[1]" w:storeItemID="{55AF091B-3C7A-41E3-B477-F2FDAA23CFDA}"/>
                             <w:text w:multiLine="1"/>
                           </w:sdtPr>
+                          <w:sdtEndPr/>
                           <w:sdtContent>
                             <w:p>
                               <w:pPr>
-                                <w:pStyle w:val="Geenafstand"/>
+                                <w:pStyle w:val="NoSpacing"/>
                                 <w:jc w:val="right"/>
                                 <w:rPr>
                                   <w:color w:val="595959" w:themeColor="text1" w:themeTint="A6"/>
@@ -737,7 +744,7 @@
                         </w:sdt>
                         <w:p>
                           <w:pPr>
-                            <w:pStyle w:val="Geenafstand"/>
+                            <w:pStyle w:val="NoSpacing"/>
                             <w:jc w:val="right"/>
                             <w:rPr>
                               <w:color w:val="595959" w:themeColor="text1" w:themeTint="A6"/>
@@ -879,6 +886,7 @@
                                   <w:dataBinding w:prefixMappings="xmlns:ns0='http://purl.org/dc/elements/1.1/' xmlns:ns1='http://schemas.openxmlformats.org/package/2006/metadata/core-properties' " w:xpath="/ns1:coreProperties[1]/ns0:subject[1]" w:storeItemID="{6C3C8BC8-F283-45AE-878A-BAB7291924A1}"/>
                                   <w:text/>
                                 </w:sdtPr>
+                                <w:sdtEndPr/>
                                 <w:sdtContent>
                                   <w:p>
                                     <w:pPr>
@@ -980,6 +988,7 @@
                             <w:dataBinding w:prefixMappings="xmlns:ns0='http://purl.org/dc/elements/1.1/' xmlns:ns1='http://schemas.openxmlformats.org/package/2006/metadata/core-properties' " w:xpath="/ns1:coreProperties[1]/ns0:subject[1]" w:storeItemID="{6C3C8BC8-F283-45AE-878A-BAB7291924A1}"/>
                             <w:text/>
                           </w:sdtPr>
+                          <w:sdtEndPr/>
                           <w:sdtContent>
                             <w:p>
                               <w:pPr>
@@ -1051,7 +1060,7 @@
       <w:sdtContent>
         <w:p>
           <w:pPr>
-            <w:pStyle w:val="Kopvaninhoudsopgave"/>
+            <w:pStyle w:val="TOCHeading"/>
             <w:spacing w:before="0" w:line="0" w:lineRule="atLeast"/>
           </w:pPr>
           <w:r>
@@ -1060,7 +1069,7 @@
         </w:p>
         <w:p>
           <w:pPr>
-            <w:pStyle w:val="Inhopg1"/>
+            <w:pStyle w:val="TOC1"/>
             <w:tabs>
               <w:tab w:val="right" w:leader="dot" w:pos="9062"/>
             </w:tabs>
@@ -1151,7 +1160,7 @@
         </w:p>
         <w:p>
           <w:pPr>
-            <w:pStyle w:val="Inhopg1"/>
+            <w:pStyle w:val="TOC1"/>
             <w:tabs>
               <w:tab w:val="right" w:leader="dot" w:pos="9062"/>
             </w:tabs>
@@ -1221,7 +1230,7 @@
         </w:p>
         <w:p>
           <w:pPr>
-            <w:pStyle w:val="Inhopg2"/>
+            <w:pStyle w:val="TOC2"/>
             <w:tabs>
               <w:tab w:val="right" w:leader="dot" w:pos="9062"/>
             </w:tabs>
@@ -1291,7 +1300,7 @@
         </w:p>
         <w:p>
           <w:pPr>
-            <w:pStyle w:val="Inhopg3"/>
+            <w:pStyle w:val="TOC3"/>
             <w:tabs>
               <w:tab w:val="right" w:leader="dot" w:pos="9062"/>
             </w:tabs>
@@ -1361,7 +1370,7 @@
         </w:p>
         <w:p>
           <w:pPr>
-            <w:pStyle w:val="Inhopg3"/>
+            <w:pStyle w:val="TOC3"/>
             <w:tabs>
               <w:tab w:val="right" w:leader="dot" w:pos="9062"/>
             </w:tabs>
@@ -1431,7 +1440,7 @@
         </w:p>
         <w:p>
           <w:pPr>
-            <w:pStyle w:val="Inhopg3"/>
+            <w:pStyle w:val="TOC3"/>
             <w:tabs>
               <w:tab w:val="right" w:leader="dot" w:pos="9062"/>
             </w:tabs>
@@ -1501,7 +1510,7 @@
         </w:p>
         <w:p>
           <w:pPr>
-            <w:pStyle w:val="Inhopg2"/>
+            <w:pStyle w:val="TOC2"/>
             <w:tabs>
               <w:tab w:val="right" w:leader="dot" w:pos="9062"/>
             </w:tabs>
@@ -1571,7 +1580,7 @@
         </w:p>
         <w:p>
           <w:pPr>
-            <w:pStyle w:val="Inhopg2"/>
+            <w:pStyle w:val="TOC2"/>
             <w:tabs>
               <w:tab w:val="right" w:leader="dot" w:pos="9062"/>
             </w:tabs>
@@ -1641,7 +1650,7 @@
         </w:p>
         <w:p>
           <w:pPr>
-            <w:pStyle w:val="Inhopg2"/>
+            <w:pStyle w:val="TOC2"/>
             <w:tabs>
               <w:tab w:val="right" w:leader="dot" w:pos="9062"/>
             </w:tabs>
@@ -1711,7 +1720,7 @@
         </w:p>
         <w:p>
           <w:pPr>
-            <w:pStyle w:val="Inhopg2"/>
+            <w:pStyle w:val="TOC2"/>
             <w:tabs>
               <w:tab w:val="right" w:leader="dot" w:pos="9062"/>
             </w:tabs>
@@ -1781,7 +1790,7 @@
         </w:p>
         <w:p>
           <w:pPr>
-            <w:pStyle w:val="Inhopg2"/>
+            <w:pStyle w:val="TOC2"/>
             <w:tabs>
               <w:tab w:val="right" w:leader="dot" w:pos="9062"/>
             </w:tabs>
@@ -1851,7 +1860,7 @@
         </w:p>
         <w:p>
           <w:pPr>
-            <w:pStyle w:val="Inhopg3"/>
+            <w:pStyle w:val="TOC3"/>
             <w:tabs>
               <w:tab w:val="right" w:leader="dot" w:pos="9062"/>
             </w:tabs>
@@ -1921,7 +1930,7 @@
         </w:p>
         <w:p>
           <w:pPr>
-            <w:pStyle w:val="Inhopg3"/>
+            <w:pStyle w:val="TOC3"/>
             <w:tabs>
               <w:tab w:val="right" w:leader="dot" w:pos="9062"/>
             </w:tabs>
@@ -1991,7 +2000,7 @@
         </w:p>
         <w:p>
           <w:pPr>
-            <w:pStyle w:val="Inhopg3"/>
+            <w:pStyle w:val="TOC3"/>
             <w:tabs>
               <w:tab w:val="right" w:leader="dot" w:pos="9062"/>
             </w:tabs>
@@ -2061,7 +2070,7 @@
         </w:p>
         <w:p>
           <w:pPr>
-            <w:pStyle w:val="Inhopg1"/>
+            <w:pStyle w:val="TOC1"/>
             <w:tabs>
               <w:tab w:val="right" w:leader="dot" w:pos="9062"/>
             </w:tabs>
@@ -2131,7 +2140,7 @@
         </w:p>
         <w:p>
           <w:pPr>
-            <w:pStyle w:val="Inhopg2"/>
+            <w:pStyle w:val="TOC2"/>
             <w:tabs>
               <w:tab w:val="right" w:leader="dot" w:pos="9062"/>
             </w:tabs>
@@ -2201,7 +2210,7 @@
         </w:p>
         <w:p>
           <w:pPr>
-            <w:pStyle w:val="Inhopg2"/>
+            <w:pStyle w:val="TOC2"/>
             <w:tabs>
               <w:tab w:val="right" w:leader="dot" w:pos="9062"/>
             </w:tabs>
@@ -2501,7 +2510,7 @@
     </w:p>
     <w:p>
       <w:pPr>
-        <w:pStyle w:val="Kop1"/>
+        <w:pStyle w:val="Heading1"/>
       </w:pPr>
       <w:bookmarkStart w:id="0" w:name="_Toc1738115"/>
       <w:r>
@@ -2532,7 +2541,7 @@
         <w:tblLook w:val="04A0" w:firstRow="1" w:lastRow="0" w:firstColumn="1" w:lastColumn="0" w:noHBand="0" w:noVBand="1"/>
       </w:tblPr>
       <w:tblGrid>
-        <w:gridCol w:w="2036"/>
+        <w:gridCol w:w="2573"/>
         <w:gridCol w:w="845"/>
         <w:gridCol w:w="4688"/>
       </w:tblGrid>
@@ -3410,6 +3419,27 @@
               <w:t>22-02-2019</w:t>
             </w:r>
           </w:p>
+          <w:p>
+            <w:pPr>
+              <w:spacing w:after="0" w:line="240" w:lineRule="auto"/>
+              <w:ind w:right="715"/>
+              <w:rPr>
+                <w:rFonts w:ascii="Montserrat" w:eastAsia="Times New Roman" w:hAnsi="Montserrat" w:cs="Times New Roman"/>
+                <w:color w:val="000000"/>
+                <w:lang w:eastAsia="nl-NL"/>
+              </w:rPr>
+            </w:pPr>
+            <w:r>
+              <w:rPr>
+                <w:rFonts w:ascii="Montserrat" w:eastAsia="Times New Roman" w:hAnsi="Montserrat" w:cs="Times New Roman"/>
+                <w:color w:val="000000"/>
+                <w:lang w:eastAsia="nl-NL"/>
+              </w:rPr>
+              <w:t>Eerste oplevering</w:t>
+            </w:r>
+            <w:bookmarkStart w:id="1" w:name="_GoBack"/>
+            <w:bookmarkEnd w:id="1"/>
+          </w:p>
         </w:tc>
         <w:tc>
           <w:tcPr>
@@ -3442,7 +3472,23 @@
                 <w:color w:val="000000"/>
                 <w:lang w:eastAsia="nl-NL"/>
               </w:rPr>
-              <w:t>1.0</w:t>
+              <w:t>0</w:t>
+            </w:r>
+            <w:r>
+              <w:rPr>
+                <w:rFonts w:ascii="Montserrat" w:eastAsia="Times New Roman" w:hAnsi="Montserrat" w:cs="Times New Roman"/>
+                <w:color w:val="000000"/>
+                <w:lang w:eastAsia="nl-NL"/>
+              </w:rPr>
+              <w:t>.</w:t>
+            </w:r>
+            <w:r>
+              <w:rPr>
+                <w:rFonts w:ascii="Montserrat" w:eastAsia="Times New Roman" w:hAnsi="Montserrat" w:cs="Times New Roman"/>
+                <w:color w:val="000000"/>
+                <w:lang w:eastAsia="nl-NL"/>
+              </w:rPr>
+              <w:t>6</w:t>
             </w:r>
           </w:p>
         </w:tc>
@@ -3469,41 +3515,41 @@
               <w:rPr>
                 <w:rFonts w:ascii="Montserrat" w:eastAsia="Times New Roman" w:hAnsi="Montserrat" w:cs="Times New Roman"/>
                 <w:color w:val="000000"/>
-                <w:lang w:eastAsia="nl-NL"/>
+                <w:lang w:val="en-GB" w:eastAsia="nl-NL"/>
               </w:rPr>
             </w:pPr>
             <w:r>
               <w:rPr>
                 <w:rFonts w:ascii="Montserrat" w:eastAsia="Times New Roman" w:hAnsi="Montserrat" w:cs="Times New Roman"/>
                 <w:color w:val="000000"/>
-                <w:lang w:eastAsia="nl-NL"/>
-              </w:rPr>
-              <w:t xml:space="preserve">- Functionele </w:t>
+                <w:lang w:val="en-GB" w:eastAsia="nl-NL"/>
+              </w:rPr>
+              <w:t xml:space="preserve">- </w:t>
             </w:r>
             <w:proofErr w:type="spellStart"/>
             <w:r>
               <w:rPr>
                 <w:rFonts w:ascii="Montserrat" w:eastAsia="Times New Roman" w:hAnsi="Montserrat" w:cs="Times New Roman"/>
                 <w:color w:val="000000"/>
-                <w:lang w:eastAsia="nl-NL"/>
-              </w:rPr>
-              <w:t>requirements</w:t>
+                <w:lang w:val="en-GB" w:eastAsia="nl-NL"/>
+              </w:rPr>
+              <w:t>Functionele</w:t>
             </w:r>
             <w:proofErr w:type="spellEnd"/>
             <w:r>
               <w:rPr>
                 <w:rFonts w:ascii="Montserrat" w:eastAsia="Times New Roman" w:hAnsi="Montserrat" w:cs="Times New Roman"/>
                 <w:color w:val="000000"/>
-                <w:lang w:eastAsia="nl-NL"/>
-              </w:rPr>
-              <w:t xml:space="preserve"> </w:t>
+                <w:lang w:val="en-GB" w:eastAsia="nl-NL"/>
+              </w:rPr>
+              <w:t xml:space="preserve"> requirements </w:t>
             </w:r>
             <w:proofErr w:type="spellStart"/>
             <w:r>
               <w:rPr>
                 <w:rFonts w:ascii="Montserrat" w:eastAsia="Times New Roman" w:hAnsi="Montserrat" w:cs="Times New Roman"/>
                 <w:color w:val="000000"/>
-                <w:lang w:eastAsia="nl-NL"/>
+                <w:lang w:val="en-GB" w:eastAsia="nl-NL"/>
               </w:rPr>
               <w:t>geupdate</w:t>
             </w:r>
@@ -3512,7 +3558,7 @@
               <w:rPr>
                 <w:rFonts w:ascii="Montserrat" w:eastAsia="Times New Roman" w:hAnsi="Montserrat" w:cs="Times New Roman"/>
                 <w:color w:val="000000"/>
-                <w:lang w:eastAsia="nl-NL"/>
+                <w:lang w:val="en-GB" w:eastAsia="nl-NL"/>
               </w:rPr>
               <w:t>.</w:t>
             </w:r>
@@ -3524,14 +3570,14 @@
               <w:rPr>
                 <w:rFonts w:ascii="Montserrat" w:eastAsia="Times New Roman" w:hAnsi="Montserrat" w:cs="Times New Roman"/>
                 <w:color w:val="000000"/>
-                <w:lang w:eastAsia="nl-NL"/>
+                <w:lang w:val="en-GB" w:eastAsia="nl-NL"/>
               </w:rPr>
             </w:pPr>
             <w:r>
               <w:rPr>
                 <w:rFonts w:ascii="Montserrat" w:eastAsia="Times New Roman" w:hAnsi="Montserrat" w:cs="Times New Roman"/>
                 <w:color w:val="000000"/>
-                <w:lang w:eastAsia="nl-NL"/>
+                <w:lang w:val="en-GB" w:eastAsia="nl-NL"/>
               </w:rPr>
               <w:t xml:space="preserve">- Class diagram </w:t>
             </w:r>
@@ -3540,7 +3586,7 @@
               <w:rPr>
                 <w:rFonts w:ascii="Montserrat" w:eastAsia="Times New Roman" w:hAnsi="Montserrat" w:cs="Times New Roman"/>
                 <w:color w:val="000000"/>
-                <w:lang w:eastAsia="nl-NL"/>
+                <w:lang w:val="en-GB" w:eastAsia="nl-NL"/>
               </w:rPr>
               <w:t>geupdate</w:t>
             </w:r>
@@ -3549,7 +3595,7 @@
               <w:rPr>
                 <w:rFonts w:ascii="Montserrat" w:eastAsia="Times New Roman" w:hAnsi="Montserrat" w:cs="Times New Roman"/>
                 <w:color w:val="000000"/>
-                <w:lang w:eastAsia="nl-NL"/>
+                <w:lang w:val="en-GB" w:eastAsia="nl-NL"/>
               </w:rPr>
               <w:t>.</w:t>
             </w:r>
@@ -3823,10 +3869,10 @@
     </w:p>
     <w:p>
       <w:pPr>
-        <w:pStyle w:val="Kop1"/>
+        <w:pStyle w:val="Heading1"/>
         <w:spacing w:before="0" w:line="0" w:lineRule="atLeast"/>
       </w:pPr>
-      <w:bookmarkStart w:id="1" w:name="_Toc1738116"/>
+      <w:bookmarkStart w:id="2" w:name="_Toc1738116"/>
       <w:r>
         <w:lastRenderedPageBreak/>
         <w:t>Analysefase</w:t>
@@ -3834,7 +3880,7 @@
       <w:r>
         <w:t>:</w:t>
       </w:r>
-      <w:bookmarkEnd w:id="1"/>
+      <w:bookmarkEnd w:id="2"/>
     </w:p>
     <w:p>
       <w:pPr>
@@ -3849,25 +3895,25 @@
     </w:p>
     <w:p>
       <w:pPr>
-        <w:pStyle w:val="Kop2"/>
+        <w:pStyle w:val="Heading2"/>
         <w:spacing w:before="0" w:line="0" w:lineRule="atLeast"/>
       </w:pPr>
-      <w:bookmarkStart w:id="2" w:name="_Toc1738117"/>
+      <w:bookmarkStart w:id="3" w:name="_Toc1738117"/>
       <w:r>
         <w:t>Functionele requirements, beperkingen en kwaliteitseisen</w:t>
       </w:r>
-      <w:bookmarkEnd w:id="2"/>
+      <w:bookmarkEnd w:id="3"/>
     </w:p>
     <w:p>
       <w:pPr>
-        <w:pStyle w:val="Kop3"/>
+        <w:pStyle w:val="Heading3"/>
         <w:spacing w:before="0" w:line="0" w:lineRule="atLeast"/>
       </w:pPr>
-      <w:bookmarkStart w:id="3" w:name="_Toc1738118"/>
+      <w:bookmarkStart w:id="4" w:name="_Toc1738118"/>
       <w:r>
         <w:t>Must Have</w:t>
       </w:r>
-      <w:bookmarkEnd w:id="3"/>
+      <w:bookmarkEnd w:id="4"/>
     </w:p>
     <w:p>
       <w:pPr>
@@ -5277,14 +5323,14 @@
     </w:p>
     <w:p>
       <w:pPr>
-        <w:pStyle w:val="Kop3"/>
+        <w:pStyle w:val="Heading3"/>
         <w:spacing w:before="0" w:line="0" w:lineRule="atLeast"/>
       </w:pPr>
-      <w:bookmarkStart w:id="4" w:name="_Toc1738119"/>
+      <w:bookmarkStart w:id="5" w:name="_Toc1738119"/>
       <w:r>
         <w:t>Should Have</w:t>
       </w:r>
-      <w:bookmarkEnd w:id="4"/>
+      <w:bookmarkEnd w:id="5"/>
       <w:r>
         <w:t xml:space="preserve"> </w:t>
       </w:r>
@@ -5742,13 +5788,13 @@
     </w:p>
     <w:p>
       <w:pPr>
-        <w:pStyle w:val="Kop3"/>
+        <w:pStyle w:val="Heading3"/>
       </w:pPr>
-      <w:bookmarkStart w:id="5" w:name="_Toc1738120"/>
+      <w:bookmarkStart w:id="6" w:name="_Toc1738120"/>
       <w:r>
         <w:t>Could have</w:t>
       </w:r>
-      <w:bookmarkEnd w:id="5"/>
+      <w:bookmarkEnd w:id="6"/>
     </w:p>
     <w:p>
       <w:pPr>
@@ -5923,9 +5969,9 @@
     </w:p>
     <w:p>
       <w:pPr>
-        <w:pStyle w:val="Kop2"/>
+        <w:pStyle w:val="Heading2"/>
       </w:pPr>
-      <w:bookmarkStart w:id="6" w:name="_Toc1738121"/>
+      <w:bookmarkStart w:id="7" w:name="_Toc1738121"/>
       <w:r>
         <w:lastRenderedPageBreak/>
         <w:t>Userinterface</w:t>
@@ -5933,7 +5979,7 @@
       <w:r>
         <w:t>:</w:t>
       </w:r>
-      <w:bookmarkEnd w:id="6"/>
+      <w:bookmarkEnd w:id="7"/>
     </w:p>
     <w:p>
       <w:r>
@@ -6059,14 +6105,14 @@
     <w:p/>
     <w:p>
       <w:pPr>
-        <w:pStyle w:val="Kop2"/>
+        <w:pStyle w:val="Heading2"/>
       </w:pPr>
-      <w:bookmarkStart w:id="7" w:name="_Toc1738122"/>
+      <w:bookmarkStart w:id="8" w:name="_Toc1738122"/>
       <w:r>
         <w:lastRenderedPageBreak/>
         <w:t>Use cases:</w:t>
       </w:r>
-      <w:bookmarkEnd w:id="7"/>
+      <w:bookmarkEnd w:id="8"/>
     </w:p>
     <w:p>
       <w:pPr>
@@ -11015,7 +11061,7 @@
           </w:p>
           <w:p>
             <w:pPr>
-              <w:pStyle w:val="Lijstalinea"/>
+              <w:pStyle w:val="ListParagraph"/>
               <w:spacing w:after="0" w:line="240" w:lineRule="auto"/>
               <w:rPr>
                 <w:rFonts w:ascii="Times New Roman" w:eastAsia="Times New Roman" w:hAnsi="Times New Roman" w:cs="Times New Roman"/>
@@ -14113,7 +14159,7 @@
           </w:p>
           <w:p>
             <w:pPr>
-              <w:pStyle w:val="Lijstalinea"/>
+              <w:pStyle w:val="ListParagraph"/>
               <w:numPr>
                 <w:ilvl w:val="0"/>
                 <w:numId w:val="1"/>
@@ -14138,7 +14184,7 @@
           </w:p>
           <w:p>
             <w:pPr>
-              <w:pStyle w:val="Lijstalinea"/>
+              <w:pStyle w:val="ListParagraph"/>
               <w:numPr>
                 <w:ilvl w:val="0"/>
                 <w:numId w:val="1"/>
@@ -14163,7 +14209,7 @@
           </w:p>
           <w:p>
             <w:pPr>
-              <w:pStyle w:val="Lijstalinea"/>
+              <w:pStyle w:val="ListParagraph"/>
               <w:numPr>
                 <w:ilvl w:val="0"/>
                 <w:numId w:val="1"/>
@@ -20156,14 +20202,14 @@
     <w:p/>
     <w:p>
       <w:pPr>
-        <w:pStyle w:val="Kop2"/>
+        <w:pStyle w:val="Heading2"/>
       </w:pPr>
-      <w:bookmarkStart w:id="8" w:name="_Toc1738123"/>
+      <w:bookmarkStart w:id="9" w:name="_Toc1738123"/>
       <w:r>
         <w:lastRenderedPageBreak/>
         <w:t>Test cases:</w:t>
       </w:r>
-      <w:bookmarkEnd w:id="8"/>
+      <w:bookmarkEnd w:id="9"/>
     </w:p>
     <w:tbl>
       <w:tblPr>
@@ -22435,36 +22481,38 @@
                 <w:rFonts w:ascii="Times New Roman" w:eastAsia="Times New Roman" w:hAnsi="Times New Roman" w:cs="Times New Roman"/>
                 <w:sz w:val="24"/>
                 <w:szCs w:val="24"/>
-                <w:lang w:eastAsia="nl-NL"/>
-              </w:rPr>
-            </w:pPr>
-            <w:r>
-              <w:rPr>
-                <w:rFonts w:ascii="Times New Roman" w:eastAsia="Times New Roman" w:hAnsi="Times New Roman" w:cs="Times New Roman"/>
-                <w:sz w:val="24"/>
-                <w:szCs w:val="24"/>
-                <w:lang w:eastAsia="nl-NL"/>
-              </w:rPr>
-              <w:t xml:space="preserve">Naam film: </w:t>
-            </w:r>
+                <w:lang w:val="en-GB" w:eastAsia="nl-NL"/>
+              </w:rPr>
+            </w:pPr>
+            <w:r>
+              <w:rPr>
+                <w:rFonts w:ascii="Times New Roman" w:eastAsia="Times New Roman" w:hAnsi="Times New Roman" w:cs="Times New Roman"/>
+                <w:sz w:val="24"/>
+                <w:szCs w:val="24"/>
+                <w:lang w:val="en-GB" w:eastAsia="nl-NL"/>
+              </w:rPr>
+              <w:t>Naam film: Forrest Gump</w:t>
+            </w:r>
+          </w:p>
+          <w:p>
+            <w:pPr>
+              <w:spacing w:after="0" w:line="240" w:lineRule="auto"/>
+              <w:rPr>
+                <w:rFonts w:ascii="Times New Roman" w:eastAsia="Times New Roman" w:hAnsi="Times New Roman" w:cs="Times New Roman"/>
+                <w:sz w:val="24"/>
+                <w:szCs w:val="24"/>
+                <w:lang w:val="en-GB" w:eastAsia="nl-NL"/>
+              </w:rPr>
+            </w:pPr>
             <w:proofErr w:type="spellStart"/>
             <w:r>
               <w:rPr>
                 <w:rFonts w:ascii="Times New Roman" w:eastAsia="Times New Roman" w:hAnsi="Times New Roman" w:cs="Times New Roman"/>
                 <w:sz w:val="24"/>
                 <w:szCs w:val="24"/>
-                <w:lang w:eastAsia="nl-NL"/>
-              </w:rPr>
-              <w:t>F</w:t>
-            </w:r>
-            <w:r>
-              <w:rPr>
-                <w:rFonts w:ascii="Times New Roman" w:eastAsia="Times New Roman" w:hAnsi="Times New Roman" w:cs="Times New Roman"/>
-                <w:sz w:val="24"/>
-                <w:szCs w:val="24"/>
-                <w:lang w:eastAsia="nl-NL"/>
-              </w:rPr>
-              <w:t>orrest</w:t>
+                <w:lang w:val="en-GB" w:eastAsia="nl-NL"/>
+              </w:rPr>
+              <w:t>Beschrijving</w:t>
             </w:r>
             <w:proofErr w:type="spellEnd"/>
             <w:r>
@@ -22472,69 +22520,9 @@
                 <w:rFonts w:ascii="Times New Roman" w:eastAsia="Times New Roman" w:hAnsi="Times New Roman" w:cs="Times New Roman"/>
                 <w:sz w:val="24"/>
                 <w:szCs w:val="24"/>
-                <w:lang w:eastAsia="nl-NL"/>
-              </w:rPr>
-              <w:t xml:space="preserve"> </w:t>
-            </w:r>
-            <w:proofErr w:type="spellStart"/>
-            <w:r>
-              <w:rPr>
-                <w:rFonts w:ascii="Times New Roman" w:eastAsia="Times New Roman" w:hAnsi="Times New Roman" w:cs="Times New Roman"/>
-                <w:sz w:val="24"/>
-                <w:szCs w:val="24"/>
-                <w:lang w:eastAsia="nl-NL"/>
-              </w:rPr>
-              <w:t>G</w:t>
-            </w:r>
-            <w:r>
-              <w:rPr>
-                <w:rFonts w:ascii="Times New Roman" w:eastAsia="Times New Roman" w:hAnsi="Times New Roman" w:cs="Times New Roman"/>
-                <w:sz w:val="24"/>
-                <w:szCs w:val="24"/>
-                <w:lang w:eastAsia="nl-NL"/>
-              </w:rPr>
-              <w:t>ump</w:t>
-            </w:r>
-            <w:proofErr w:type="spellEnd"/>
-          </w:p>
-          <w:p>
-            <w:pPr>
-              <w:spacing w:after="0" w:line="240" w:lineRule="auto"/>
-              <w:rPr>
-                <w:rFonts w:ascii="Times New Roman" w:eastAsia="Times New Roman" w:hAnsi="Times New Roman" w:cs="Times New Roman"/>
-                <w:sz w:val="24"/>
-                <w:szCs w:val="24"/>
-                <w:lang w:eastAsia="nl-NL"/>
-              </w:rPr>
-            </w:pPr>
-            <w:r>
-              <w:rPr>
-                <w:rFonts w:ascii="Times New Roman" w:eastAsia="Times New Roman" w:hAnsi="Times New Roman" w:cs="Times New Roman"/>
-                <w:sz w:val="24"/>
-                <w:szCs w:val="24"/>
-                <w:lang w:eastAsia="nl-NL"/>
-              </w:rPr>
-              <w:t xml:space="preserve">Beschrijving film: life is like a box of </w:t>
-            </w:r>
-            <w:proofErr w:type="spellStart"/>
-            <w:r>
-              <w:rPr>
-                <w:rFonts w:ascii="Times New Roman" w:eastAsia="Times New Roman" w:hAnsi="Times New Roman" w:cs="Times New Roman"/>
-                <w:sz w:val="24"/>
-                <w:szCs w:val="24"/>
-                <w:lang w:eastAsia="nl-NL"/>
-              </w:rPr>
-              <w:t>chocolates</w:t>
-            </w:r>
-            <w:proofErr w:type="spellEnd"/>
-            <w:r>
-              <w:rPr>
-                <w:rFonts w:ascii="Times New Roman" w:eastAsia="Times New Roman" w:hAnsi="Times New Roman" w:cs="Times New Roman"/>
-                <w:sz w:val="24"/>
-                <w:szCs w:val="24"/>
-                <w:lang w:eastAsia="nl-NL"/>
-              </w:rPr>
-              <w:t>.</w:t>
+                <w:lang w:val="en-GB" w:eastAsia="nl-NL"/>
+              </w:rPr>
+              <w:t xml:space="preserve"> film: life is like a box of chocolates.</w:t>
             </w:r>
           </w:p>
           <w:p>
@@ -23231,27 +23219,18 @@
                 <w:rFonts w:ascii="Times New Roman" w:eastAsia="Times New Roman" w:hAnsi="Times New Roman" w:cs="Times New Roman"/>
                 <w:sz w:val="24"/>
                 <w:szCs w:val="24"/>
-                <w:lang w:eastAsia="nl-NL"/>
-              </w:rPr>
-            </w:pPr>
-            <w:r>
-              <w:rPr>
-                <w:rFonts w:ascii="Times New Roman" w:eastAsia="Times New Roman" w:hAnsi="Times New Roman" w:cs="Times New Roman"/>
-                <w:sz w:val="24"/>
-                <w:szCs w:val="24"/>
-                <w:lang w:eastAsia="nl-NL"/>
-              </w:rPr>
-              <w:t xml:space="preserve">Beschrijving film: life is like a box of </w:t>
-            </w:r>
+                <w:lang w:val="en-GB" w:eastAsia="nl-NL"/>
+              </w:rPr>
+            </w:pPr>
             <w:proofErr w:type="spellStart"/>
             <w:r>
               <w:rPr>
                 <w:rFonts w:ascii="Times New Roman" w:eastAsia="Times New Roman" w:hAnsi="Times New Roman" w:cs="Times New Roman"/>
                 <w:sz w:val="24"/>
                 <w:szCs w:val="24"/>
-                <w:lang w:eastAsia="nl-NL"/>
-              </w:rPr>
-              <w:t>chocolates</w:t>
+                <w:lang w:val="en-GB" w:eastAsia="nl-NL"/>
+              </w:rPr>
+              <w:t>Beschrijving</w:t>
             </w:r>
             <w:proofErr w:type="spellEnd"/>
             <w:r>
@@ -23259,9 +23238,9 @@
                 <w:rFonts w:ascii="Times New Roman" w:eastAsia="Times New Roman" w:hAnsi="Times New Roman" w:cs="Times New Roman"/>
                 <w:sz w:val="24"/>
                 <w:szCs w:val="24"/>
-                <w:lang w:eastAsia="nl-NL"/>
-              </w:rPr>
-              <w:t>.</w:t>
+                <w:lang w:val="en-GB" w:eastAsia="nl-NL"/>
+              </w:rPr>
+              <w:t xml:space="preserve"> film: life is like a box of chocolates.</w:t>
             </w:r>
           </w:p>
           <w:p>
@@ -24120,27 +24099,18 @@
                 <w:rFonts w:ascii="Times New Roman" w:eastAsia="Times New Roman" w:hAnsi="Times New Roman" w:cs="Times New Roman"/>
                 <w:sz w:val="24"/>
                 <w:szCs w:val="24"/>
-                <w:lang w:eastAsia="nl-NL"/>
-              </w:rPr>
-            </w:pPr>
-            <w:r>
-              <w:rPr>
-                <w:rFonts w:ascii="Times New Roman" w:eastAsia="Times New Roman" w:hAnsi="Times New Roman" w:cs="Times New Roman"/>
-                <w:sz w:val="24"/>
-                <w:szCs w:val="24"/>
-                <w:lang w:eastAsia="nl-NL"/>
-              </w:rPr>
-              <w:t xml:space="preserve">Beschrijving film: life is like a box of </w:t>
-            </w:r>
+                <w:lang w:val="en-GB" w:eastAsia="nl-NL"/>
+              </w:rPr>
+            </w:pPr>
             <w:proofErr w:type="spellStart"/>
             <w:r>
               <w:rPr>
                 <w:rFonts w:ascii="Times New Roman" w:eastAsia="Times New Roman" w:hAnsi="Times New Roman" w:cs="Times New Roman"/>
                 <w:sz w:val="24"/>
                 <w:szCs w:val="24"/>
-                <w:lang w:eastAsia="nl-NL"/>
-              </w:rPr>
-              <w:t>chocolates</w:t>
+                <w:lang w:val="en-GB" w:eastAsia="nl-NL"/>
+              </w:rPr>
+              <w:t>Beschrijving</w:t>
             </w:r>
             <w:proofErr w:type="spellEnd"/>
             <w:r>
@@ -24148,9 +24118,9 @@
                 <w:rFonts w:ascii="Times New Roman" w:eastAsia="Times New Roman" w:hAnsi="Times New Roman" w:cs="Times New Roman"/>
                 <w:sz w:val="24"/>
                 <w:szCs w:val="24"/>
-                <w:lang w:eastAsia="nl-NL"/>
-              </w:rPr>
-              <w:t>.</w:t>
+                <w:lang w:val="en-GB" w:eastAsia="nl-NL"/>
+              </w:rPr>
+              <w:t xml:space="preserve"> film: life is like a box of chocolates.</w:t>
             </w:r>
           </w:p>
           <w:p>
@@ -24601,27 +24571,18 @@
                 <w:rFonts w:ascii="Times New Roman" w:eastAsia="Times New Roman" w:hAnsi="Times New Roman" w:cs="Times New Roman"/>
                 <w:sz w:val="24"/>
                 <w:szCs w:val="24"/>
-                <w:lang w:eastAsia="nl-NL"/>
-              </w:rPr>
-            </w:pPr>
-            <w:r>
-              <w:rPr>
-                <w:rFonts w:ascii="Times New Roman" w:eastAsia="Times New Roman" w:hAnsi="Times New Roman" w:cs="Times New Roman"/>
-                <w:sz w:val="24"/>
-                <w:szCs w:val="24"/>
-                <w:lang w:eastAsia="nl-NL"/>
-              </w:rPr>
-              <w:t xml:space="preserve">Beschrijving film: life is like a box of </w:t>
-            </w:r>
+                <w:lang w:val="en-GB" w:eastAsia="nl-NL"/>
+              </w:rPr>
+            </w:pPr>
             <w:proofErr w:type="spellStart"/>
             <w:r>
               <w:rPr>
                 <w:rFonts w:ascii="Times New Roman" w:eastAsia="Times New Roman" w:hAnsi="Times New Roman" w:cs="Times New Roman"/>
                 <w:sz w:val="24"/>
                 <w:szCs w:val="24"/>
-                <w:lang w:eastAsia="nl-NL"/>
-              </w:rPr>
-              <w:t>chocolates</w:t>
+                <w:lang w:val="en-GB" w:eastAsia="nl-NL"/>
+              </w:rPr>
+              <w:t>Beschrijving</w:t>
             </w:r>
             <w:proofErr w:type="spellEnd"/>
             <w:r>
@@ -24629,9 +24590,9 @@
                 <w:rFonts w:ascii="Times New Roman" w:eastAsia="Times New Roman" w:hAnsi="Times New Roman" w:cs="Times New Roman"/>
                 <w:sz w:val="24"/>
                 <w:szCs w:val="24"/>
-                <w:lang w:eastAsia="nl-NL"/>
-              </w:rPr>
-              <w:t>.</w:t>
+                <w:lang w:val="en-GB" w:eastAsia="nl-NL"/>
+              </w:rPr>
+              <w:t xml:space="preserve"> film: life is like a box of chocolates.</w:t>
             </w:r>
           </w:p>
           <w:p>
@@ -25607,27 +25568,38 @@
                 <w:rFonts w:ascii="Times New Roman" w:eastAsia="Times New Roman" w:hAnsi="Times New Roman" w:cs="Times New Roman"/>
                 <w:sz w:val="24"/>
                 <w:szCs w:val="24"/>
-                <w:lang w:eastAsia="nl-NL"/>
-              </w:rPr>
-            </w:pPr>
-            <w:r>
-              <w:rPr>
-                <w:rFonts w:ascii="Times New Roman" w:eastAsia="Times New Roman" w:hAnsi="Times New Roman" w:cs="Times New Roman"/>
-                <w:sz w:val="24"/>
-                <w:szCs w:val="24"/>
-                <w:lang w:eastAsia="nl-NL"/>
-              </w:rPr>
-              <w:t xml:space="preserve">Film: </w:t>
-            </w:r>
+                <w:lang w:val="en-GB" w:eastAsia="nl-NL"/>
+              </w:rPr>
+            </w:pPr>
+            <w:r>
+              <w:rPr>
+                <w:rFonts w:ascii="Times New Roman" w:eastAsia="Times New Roman" w:hAnsi="Times New Roman" w:cs="Times New Roman"/>
+                <w:sz w:val="24"/>
+                <w:szCs w:val="24"/>
+                <w:lang w:val="en-GB" w:eastAsia="nl-NL"/>
+              </w:rPr>
+              <w:t>Film: Forrest Gump =&gt; Gump Forrest</w:t>
+            </w:r>
+          </w:p>
+          <w:p>
+            <w:pPr>
+              <w:spacing w:after="0" w:line="240" w:lineRule="auto"/>
+              <w:rPr>
+                <w:rFonts w:ascii="Times New Roman" w:eastAsia="Times New Roman" w:hAnsi="Times New Roman" w:cs="Times New Roman"/>
+                <w:sz w:val="24"/>
+                <w:szCs w:val="24"/>
+                <w:lang w:val="en-GB" w:eastAsia="nl-NL"/>
+              </w:rPr>
+            </w:pPr>
             <w:proofErr w:type="spellStart"/>
             <w:r>
               <w:rPr>
                 <w:rFonts w:ascii="Times New Roman" w:eastAsia="Times New Roman" w:hAnsi="Times New Roman" w:cs="Times New Roman"/>
                 <w:sz w:val="24"/>
                 <w:szCs w:val="24"/>
-                <w:lang w:eastAsia="nl-NL"/>
-              </w:rPr>
-              <w:t>Forrest</w:t>
+                <w:lang w:val="en-GB" w:eastAsia="nl-NL"/>
+              </w:rPr>
+              <w:t>Beschrijving</w:t>
             </w:r>
             <w:proofErr w:type="spellEnd"/>
             <w:r>
@@ -25635,100 +25607,9 @@
                 <w:rFonts w:ascii="Times New Roman" w:eastAsia="Times New Roman" w:hAnsi="Times New Roman" w:cs="Times New Roman"/>
                 <w:sz w:val="24"/>
                 <w:szCs w:val="24"/>
-                <w:lang w:eastAsia="nl-NL"/>
-              </w:rPr>
-              <w:t xml:space="preserve"> </w:t>
-            </w:r>
-            <w:proofErr w:type="spellStart"/>
-            <w:r>
-              <w:rPr>
-                <w:rFonts w:ascii="Times New Roman" w:eastAsia="Times New Roman" w:hAnsi="Times New Roman" w:cs="Times New Roman"/>
-                <w:sz w:val="24"/>
-                <w:szCs w:val="24"/>
-                <w:lang w:eastAsia="nl-NL"/>
-              </w:rPr>
-              <w:t>Gump</w:t>
-            </w:r>
-            <w:proofErr w:type="spellEnd"/>
-            <w:r>
-              <w:rPr>
-                <w:rFonts w:ascii="Times New Roman" w:eastAsia="Times New Roman" w:hAnsi="Times New Roman" w:cs="Times New Roman"/>
-                <w:sz w:val="24"/>
-                <w:szCs w:val="24"/>
-                <w:lang w:eastAsia="nl-NL"/>
-              </w:rPr>
-              <w:t xml:space="preserve"> =&gt; </w:t>
-            </w:r>
-            <w:proofErr w:type="spellStart"/>
-            <w:r>
-              <w:rPr>
-                <w:rFonts w:ascii="Times New Roman" w:eastAsia="Times New Roman" w:hAnsi="Times New Roman" w:cs="Times New Roman"/>
-                <w:sz w:val="24"/>
-                <w:szCs w:val="24"/>
-                <w:lang w:eastAsia="nl-NL"/>
-              </w:rPr>
-              <w:t>Gump</w:t>
-            </w:r>
-            <w:proofErr w:type="spellEnd"/>
-            <w:r>
-              <w:rPr>
-                <w:rFonts w:ascii="Times New Roman" w:eastAsia="Times New Roman" w:hAnsi="Times New Roman" w:cs="Times New Roman"/>
-                <w:sz w:val="24"/>
-                <w:szCs w:val="24"/>
-                <w:lang w:eastAsia="nl-NL"/>
-              </w:rPr>
-              <w:t xml:space="preserve"> </w:t>
-            </w:r>
-            <w:proofErr w:type="spellStart"/>
-            <w:r>
-              <w:rPr>
-                <w:rFonts w:ascii="Times New Roman" w:eastAsia="Times New Roman" w:hAnsi="Times New Roman" w:cs="Times New Roman"/>
-                <w:sz w:val="24"/>
-                <w:szCs w:val="24"/>
-                <w:lang w:eastAsia="nl-NL"/>
-              </w:rPr>
-              <w:t>Forrest</w:t>
-            </w:r>
-            <w:proofErr w:type="spellEnd"/>
-          </w:p>
-          <w:p>
-            <w:pPr>
-              <w:spacing w:after="0" w:line="240" w:lineRule="auto"/>
-              <w:rPr>
-                <w:rFonts w:ascii="Times New Roman" w:eastAsia="Times New Roman" w:hAnsi="Times New Roman" w:cs="Times New Roman"/>
-                <w:sz w:val="24"/>
-                <w:szCs w:val="24"/>
-                <w:lang w:eastAsia="nl-NL"/>
-              </w:rPr>
-            </w:pPr>
-            <w:r>
-              <w:rPr>
-                <w:rFonts w:ascii="Times New Roman" w:eastAsia="Times New Roman" w:hAnsi="Times New Roman" w:cs="Times New Roman"/>
-                <w:sz w:val="24"/>
-                <w:szCs w:val="24"/>
-                <w:lang w:eastAsia="nl-NL"/>
-              </w:rPr>
-              <w:t xml:space="preserve">Beschrijving film: =&gt; Run </w:t>
-            </w:r>
-            <w:proofErr w:type="spellStart"/>
-            <w:r>
-              <w:rPr>
-                <w:rFonts w:ascii="Times New Roman" w:eastAsia="Times New Roman" w:hAnsi="Times New Roman" w:cs="Times New Roman"/>
-                <w:sz w:val="24"/>
-                <w:szCs w:val="24"/>
-                <w:lang w:eastAsia="nl-NL"/>
-              </w:rPr>
-              <w:t>Forrest</w:t>
-            </w:r>
-            <w:proofErr w:type="spellEnd"/>
-            <w:r>
-              <w:rPr>
-                <w:rFonts w:ascii="Times New Roman" w:eastAsia="Times New Roman" w:hAnsi="Times New Roman" w:cs="Times New Roman"/>
-                <w:sz w:val="24"/>
-                <w:szCs w:val="24"/>
-                <w:lang w:eastAsia="nl-NL"/>
-              </w:rPr>
-              <w:t xml:space="preserve"> Run</w:t>
+                <w:lang w:val="en-GB" w:eastAsia="nl-NL"/>
+              </w:rPr>
+              <w:t xml:space="preserve"> film: =&gt; Run Forrest Run</w:t>
             </w:r>
           </w:p>
           <w:p>
@@ -28065,77 +27946,37 @@
                 <w:rFonts w:ascii="Times New Roman" w:eastAsia="Times New Roman" w:hAnsi="Times New Roman" w:cs="Times New Roman"/>
                 <w:sz w:val="24"/>
                 <w:szCs w:val="24"/>
-                <w:lang w:eastAsia="nl-NL"/>
-              </w:rPr>
-            </w:pPr>
-            <w:r>
-              <w:rPr>
-                <w:rFonts w:ascii="Times New Roman" w:eastAsia="Times New Roman" w:hAnsi="Times New Roman" w:cs="Times New Roman"/>
-                <w:sz w:val="24"/>
-                <w:szCs w:val="24"/>
-                <w:lang w:eastAsia="nl-NL"/>
-              </w:rPr>
-              <w:t xml:space="preserve">Naam film: </w:t>
-            </w:r>
-            <w:proofErr w:type="spellStart"/>
-            <w:r>
-              <w:rPr>
-                <w:rFonts w:ascii="Times New Roman" w:eastAsia="Times New Roman" w:hAnsi="Times New Roman" w:cs="Times New Roman"/>
-                <w:sz w:val="24"/>
-                <w:szCs w:val="24"/>
-                <w:lang w:eastAsia="nl-NL"/>
-              </w:rPr>
-              <w:t>Alita</w:t>
-            </w:r>
-            <w:proofErr w:type="spellEnd"/>
-            <w:r>
-              <w:rPr>
-                <w:rFonts w:ascii="Times New Roman" w:eastAsia="Times New Roman" w:hAnsi="Times New Roman" w:cs="Times New Roman"/>
-                <w:sz w:val="24"/>
-                <w:szCs w:val="24"/>
-                <w:lang w:eastAsia="nl-NL"/>
-              </w:rPr>
-              <w:t>: Battle Angel</w:t>
-            </w:r>
-          </w:p>
-          <w:p>
-            <w:pPr>
-              <w:spacing w:after="0" w:line="240" w:lineRule="auto"/>
-              <w:rPr>
-                <w:rFonts w:ascii="Times New Roman" w:eastAsia="Times New Roman" w:hAnsi="Times New Roman" w:cs="Times New Roman"/>
-                <w:sz w:val="24"/>
-                <w:szCs w:val="24"/>
-                <w:lang w:eastAsia="nl-NL"/>
-              </w:rPr>
-            </w:pPr>
-            <w:r>
-              <w:rPr>
-                <w:rFonts w:ascii="Times New Roman" w:eastAsia="Times New Roman" w:hAnsi="Times New Roman" w:cs="Times New Roman"/>
-                <w:sz w:val="24"/>
-                <w:szCs w:val="24"/>
-                <w:lang w:eastAsia="nl-NL"/>
-              </w:rPr>
-              <w:t xml:space="preserve">Film </w:t>
-            </w:r>
-            <w:proofErr w:type="spellStart"/>
-            <w:r>
-              <w:rPr>
-                <w:rFonts w:ascii="Times New Roman" w:eastAsia="Times New Roman" w:hAnsi="Times New Roman" w:cs="Times New Roman"/>
-                <w:sz w:val="24"/>
-                <w:szCs w:val="24"/>
-                <w:lang w:eastAsia="nl-NL"/>
-              </w:rPr>
-              <w:t>id</w:t>
-            </w:r>
-            <w:proofErr w:type="spellEnd"/>
-            <w:r>
-              <w:rPr>
-                <w:rFonts w:ascii="Times New Roman" w:eastAsia="Times New Roman" w:hAnsi="Times New Roman" w:cs="Times New Roman"/>
-                <w:sz w:val="24"/>
-                <w:szCs w:val="24"/>
-                <w:lang w:eastAsia="nl-NL"/>
-              </w:rPr>
-              <w:t>: 2</w:t>
+                <w:lang w:val="en-GB" w:eastAsia="nl-NL"/>
+              </w:rPr>
+            </w:pPr>
+            <w:r>
+              <w:rPr>
+                <w:rFonts w:ascii="Times New Roman" w:eastAsia="Times New Roman" w:hAnsi="Times New Roman" w:cs="Times New Roman"/>
+                <w:sz w:val="24"/>
+                <w:szCs w:val="24"/>
+                <w:lang w:val="en-GB" w:eastAsia="nl-NL"/>
+              </w:rPr>
+              <w:t>Naam film: Alita: Battle Angel</w:t>
+            </w:r>
+          </w:p>
+          <w:p>
+            <w:pPr>
+              <w:spacing w:after="0" w:line="240" w:lineRule="auto"/>
+              <w:rPr>
+                <w:rFonts w:ascii="Times New Roman" w:eastAsia="Times New Roman" w:hAnsi="Times New Roman" w:cs="Times New Roman"/>
+                <w:sz w:val="24"/>
+                <w:szCs w:val="24"/>
+                <w:lang w:val="en-GB" w:eastAsia="nl-NL"/>
+              </w:rPr>
+            </w:pPr>
+            <w:r>
+              <w:rPr>
+                <w:rFonts w:ascii="Times New Roman" w:eastAsia="Times New Roman" w:hAnsi="Times New Roman" w:cs="Times New Roman"/>
+                <w:sz w:val="24"/>
+                <w:szCs w:val="24"/>
+                <w:lang w:val="en-GB" w:eastAsia="nl-NL"/>
+              </w:rPr>
+              <w:t>Film id: 2</w:t>
             </w:r>
           </w:p>
         </w:tc>
@@ -35222,14 +35063,14 @@
     <w:p/>
     <w:p>
       <w:pPr>
-        <w:pStyle w:val="Kop2"/>
+        <w:pStyle w:val="Heading2"/>
       </w:pPr>
-      <w:bookmarkStart w:id="9" w:name="_Toc1738124"/>
+      <w:bookmarkStart w:id="10" w:name="_Toc1738124"/>
       <w:r>
         <w:lastRenderedPageBreak/>
         <w:t>Testmatrix:</w:t>
       </w:r>
-      <w:bookmarkEnd w:id="9"/>
+      <w:bookmarkEnd w:id="10"/>
     </w:p>
     <w:p>
       <w:r>
@@ -35286,13 +35127,10 @@
     <w:p/>
     <w:p/>
     <w:p/>
-    <w:p>
-      <w:bookmarkStart w:id="10" w:name="_GoBack"/>
-      <w:bookmarkEnd w:id="10"/>
-    </w:p>
+    <w:p/>
     <w:p>
       <w:pPr>
-        <w:pStyle w:val="Kop2"/>
+        <w:pStyle w:val="Heading2"/>
       </w:pPr>
       <w:bookmarkStart w:id="11" w:name="_Toc1738125"/>
       <w:r>
@@ -35364,7 +35202,7 @@
     </w:p>
     <w:p>
       <w:pPr>
-        <w:pStyle w:val="Kop3"/>
+        <w:pStyle w:val="Heading3"/>
       </w:pPr>
       <w:bookmarkStart w:id="12" w:name="_Toc1738126"/>
       <w:r>
@@ -35429,7 +35267,7 @@
     <w:p>
       <w:pPr>
         <w:rPr>
-          <w:rStyle w:val="Kop3Char"/>
+          <w:rStyle w:val="Heading3Char"/>
         </w:rPr>
       </w:pPr>
       <w:r>
@@ -35504,13 +35342,13 @@
       <w:bookmarkStart w:id="13" w:name="_Toc1738127"/>
       <w:r>
         <w:rPr>
-          <w:rStyle w:val="Kop3Char"/>
+          <w:rStyle w:val="Heading3Char"/>
         </w:rPr>
         <w:t>F</w:t>
       </w:r>
       <w:r>
         <w:rPr>
-          <w:rStyle w:val="Kop3Char"/>
+          <w:rStyle w:val="Heading3Char"/>
         </w:rPr>
         <w:t>ilm toevoegen:</w:t>
       </w:r>
@@ -35551,7 +35389,7 @@
     <w:p/>
     <w:p>
       <w:pPr>
-        <w:pStyle w:val="Kop3"/>
+        <w:pStyle w:val="Heading3"/>
       </w:pPr>
       <w:bookmarkStart w:id="14" w:name="_Toc1738128"/>
       <w:r>
@@ -35626,7 +35464,7 @@
     <w:p/>
     <w:p>
       <w:pPr>
-        <w:pStyle w:val="Kop1"/>
+        <w:pStyle w:val="Heading1"/>
       </w:pPr>
       <w:bookmarkStart w:id="15" w:name="_Toc1738129"/>
       <w:r>
@@ -35637,7 +35475,7 @@
     </w:p>
     <w:p>
       <w:pPr>
-        <w:pStyle w:val="Kop2"/>
+        <w:pStyle w:val="Heading2"/>
       </w:pPr>
       <w:bookmarkStart w:id="16" w:name="_Toc1738130"/>
       <w:r>
@@ -35789,7 +35627,7 @@
     </w:p>
     <w:p>
       <w:pPr>
-        <w:pStyle w:val="Kop2"/>
+        <w:pStyle w:val="Heading2"/>
       </w:pPr>
       <w:bookmarkStart w:id="17" w:name="_Toc1738131"/>
       <w:r>
@@ -37054,15 +36892,15 @@
     <w:lsdException w:name="Hashtag" w:semiHidden="1" w:unhideWhenUsed="1"/>
     <w:lsdException w:name="Unresolved Mention" w:semiHidden="1" w:unhideWhenUsed="1"/>
   </w:latentStyles>
-  <w:style w:type="paragraph" w:default="1" w:styleId="Standaard">
+  <w:style w:type="paragraph" w:default="1" w:styleId="Normal">
     <w:name w:val="Normal"/>
     <w:qFormat/>
   </w:style>
-  <w:style w:type="paragraph" w:styleId="Kop1">
+  <w:style w:type="paragraph" w:styleId="Heading1">
     <w:name w:val="heading 1"/>
-    <w:basedOn w:val="Standaard"/>
-    <w:next w:val="Standaard"/>
-    <w:link w:val="Kop1Char"/>
+    <w:basedOn w:val="Normal"/>
+    <w:next w:val="Normal"/>
+    <w:link w:val="Heading1Char"/>
     <w:uiPriority w:val="9"/>
     <w:qFormat/>
     <w:rsid w:val="004C3DB8"/>
@@ -37079,11 +36917,11 @@
       <w:szCs w:val="32"/>
     </w:rPr>
   </w:style>
-  <w:style w:type="paragraph" w:styleId="Kop2">
+  <w:style w:type="paragraph" w:styleId="Heading2">
     <w:name w:val="heading 2"/>
-    <w:basedOn w:val="Standaard"/>
-    <w:next w:val="Standaard"/>
-    <w:link w:val="Kop2Char"/>
+    <w:basedOn w:val="Normal"/>
+    <w:next w:val="Normal"/>
+    <w:link w:val="Heading2Char"/>
     <w:uiPriority w:val="9"/>
     <w:unhideWhenUsed/>
     <w:qFormat/>
@@ -37101,11 +36939,11 @@
       <w:szCs w:val="26"/>
     </w:rPr>
   </w:style>
-  <w:style w:type="paragraph" w:styleId="Kop3">
+  <w:style w:type="paragraph" w:styleId="Heading3">
     <w:name w:val="heading 3"/>
-    <w:basedOn w:val="Standaard"/>
-    <w:next w:val="Standaard"/>
-    <w:link w:val="Kop3Char"/>
+    <w:basedOn w:val="Normal"/>
+    <w:next w:val="Normal"/>
+    <w:link w:val="Heading3Char"/>
     <w:uiPriority w:val="9"/>
     <w:unhideWhenUsed/>
     <w:qFormat/>
@@ -37123,13 +36961,13 @@
       <w:szCs w:val="24"/>
     </w:rPr>
   </w:style>
-  <w:style w:type="character" w:default="1" w:styleId="Standaardalinea-lettertype">
+  <w:style w:type="character" w:default="1" w:styleId="DefaultParagraphFont">
     <w:name w:val="Default Paragraph Font"/>
     <w:uiPriority w:val="1"/>
     <w:semiHidden/>
     <w:unhideWhenUsed/>
   </w:style>
-  <w:style w:type="table" w:default="1" w:styleId="Standaardtabel">
+  <w:style w:type="table" w:default="1" w:styleId="TableNormal">
     <w:name w:val="Normal Table"/>
     <w:uiPriority w:val="99"/>
     <w:semiHidden/>
@@ -37144,17 +36982,17 @@
       </w:tblCellMar>
     </w:tblPr>
   </w:style>
-  <w:style w:type="numbering" w:default="1" w:styleId="Geenlijst">
+  <w:style w:type="numbering" w:default="1" w:styleId="NoList">
     <w:name w:val="No List"/>
     <w:uiPriority w:val="99"/>
     <w:semiHidden/>
     <w:unhideWhenUsed/>
   </w:style>
-  <w:style w:type="paragraph" w:styleId="Titel">
+  <w:style w:type="paragraph" w:styleId="Title">
     <w:name w:val="Title"/>
-    <w:basedOn w:val="Standaard"/>
-    <w:next w:val="Standaard"/>
-    <w:link w:val="TitelChar"/>
+    <w:basedOn w:val="Normal"/>
+    <w:next w:val="Normal"/>
+    <w:link w:val="TitleChar"/>
     <w:uiPriority w:val="10"/>
     <w:qFormat/>
     <w:rsid w:val="004C3DB8"/>
@@ -37170,10 +37008,10 @@
       <w:szCs w:val="56"/>
     </w:rPr>
   </w:style>
-  <w:style w:type="character" w:customStyle="1" w:styleId="TitelChar">
-    <w:name w:val="Titel Char"/>
-    <w:basedOn w:val="Standaardalinea-lettertype"/>
-    <w:link w:val="Titel"/>
+  <w:style w:type="character" w:customStyle="1" w:styleId="TitleChar">
+    <w:name w:val="Title Char"/>
+    <w:basedOn w:val="DefaultParagraphFont"/>
+    <w:link w:val="Title"/>
     <w:uiPriority w:val="10"/>
     <w:rsid w:val="004C3DB8"/>
     <w:rPr>
@@ -37184,10 +37022,10 @@
       <w:szCs w:val="56"/>
     </w:rPr>
   </w:style>
-  <w:style w:type="character" w:customStyle="1" w:styleId="Kop1Char">
-    <w:name w:val="Kop 1 Char"/>
-    <w:basedOn w:val="Standaardalinea-lettertype"/>
-    <w:link w:val="Kop1"/>
+  <w:style w:type="character" w:customStyle="1" w:styleId="Heading1Char">
+    <w:name w:val="Heading 1 Char"/>
+    <w:basedOn w:val="DefaultParagraphFont"/>
+    <w:link w:val="Heading1"/>
     <w:uiPriority w:val="9"/>
     <w:rsid w:val="004C3DB8"/>
     <w:rPr>
@@ -37197,10 +37035,10 @@
       <w:szCs w:val="32"/>
     </w:rPr>
   </w:style>
-  <w:style w:type="paragraph" w:styleId="Kopvaninhoudsopgave">
+  <w:style w:type="paragraph" w:styleId="TOCHeading">
     <w:name w:val="TOC Heading"/>
-    <w:basedOn w:val="Kop1"/>
-    <w:next w:val="Standaard"/>
+    <w:basedOn w:val="Heading1"/>
+    <w:next w:val="Normal"/>
     <w:uiPriority w:val="39"/>
     <w:unhideWhenUsed/>
     <w:qFormat/>
@@ -37212,10 +37050,10 @@
       <w:lang w:eastAsia="nl-NL"/>
     </w:rPr>
   </w:style>
-  <w:style w:type="character" w:customStyle="1" w:styleId="Kop2Char">
-    <w:name w:val="Kop 2 Char"/>
-    <w:basedOn w:val="Standaardalinea-lettertype"/>
-    <w:link w:val="Kop2"/>
+  <w:style w:type="character" w:customStyle="1" w:styleId="Heading2Char">
+    <w:name w:val="Heading 2 Char"/>
+    <w:basedOn w:val="DefaultParagraphFont"/>
+    <w:link w:val="Heading2"/>
     <w:uiPriority w:val="9"/>
     <w:rsid w:val="004C3DB8"/>
     <w:rPr>
@@ -37225,10 +37063,10 @@
       <w:szCs w:val="26"/>
     </w:rPr>
   </w:style>
-  <w:style w:type="character" w:customStyle="1" w:styleId="Kop3Char">
-    <w:name w:val="Kop 3 Char"/>
-    <w:basedOn w:val="Standaardalinea-lettertype"/>
-    <w:link w:val="Kop3"/>
+  <w:style w:type="character" w:customStyle="1" w:styleId="Heading3Char">
+    <w:name w:val="Heading 3 Char"/>
+    <w:basedOn w:val="DefaultParagraphFont"/>
+    <w:link w:val="Heading3"/>
     <w:uiPriority w:val="9"/>
     <w:rsid w:val="00DA3D64"/>
     <w:rPr>
@@ -37238,10 +37076,10 @@
       <w:szCs w:val="24"/>
     </w:rPr>
   </w:style>
-  <w:style w:type="paragraph" w:styleId="Inhopg1">
+  <w:style w:type="paragraph" w:styleId="TOC1">
     <w:name w:val="toc 1"/>
-    <w:basedOn w:val="Standaard"/>
-    <w:next w:val="Standaard"/>
+    <w:basedOn w:val="Normal"/>
+    <w:next w:val="Normal"/>
     <w:autoRedefine/>
     <w:uiPriority w:val="39"/>
     <w:unhideWhenUsed/>
@@ -37250,10 +37088,10 @@
       <w:spacing w:after="100"/>
     </w:pPr>
   </w:style>
-  <w:style w:type="paragraph" w:styleId="Inhopg2">
+  <w:style w:type="paragraph" w:styleId="TOC2">
     <w:name w:val="toc 2"/>
-    <w:basedOn w:val="Standaard"/>
-    <w:next w:val="Standaard"/>
+    <w:basedOn w:val="Normal"/>
+    <w:next w:val="Normal"/>
     <w:autoRedefine/>
     <w:uiPriority w:val="39"/>
     <w:unhideWhenUsed/>
@@ -37263,10 +37101,10 @@
       <w:ind w:left="220"/>
     </w:pPr>
   </w:style>
-  <w:style w:type="paragraph" w:styleId="Inhopg3">
+  <w:style w:type="paragraph" w:styleId="TOC3">
     <w:name w:val="toc 3"/>
-    <w:basedOn w:val="Standaard"/>
-    <w:next w:val="Standaard"/>
+    <w:basedOn w:val="Normal"/>
+    <w:next w:val="Normal"/>
     <w:autoRedefine/>
     <w:uiPriority w:val="39"/>
     <w:unhideWhenUsed/>
@@ -37278,7 +37116,7 @@
   </w:style>
   <w:style w:type="character" w:styleId="Hyperlink">
     <w:name w:val="Hyperlink"/>
-    <w:basedOn w:val="Standaardalinea-lettertype"/>
+    <w:basedOn w:val="DefaultParagraphFont"/>
     <w:uiPriority w:val="99"/>
     <w:unhideWhenUsed/>
     <w:rsid w:val="00DA3D64"/>
@@ -37287,9 +37125,9 @@
       <w:u w:val="single"/>
     </w:rPr>
   </w:style>
-  <w:style w:type="paragraph" w:styleId="Normaalweb">
+  <w:style w:type="paragraph" w:styleId="NormalWeb">
     <w:name w:val="Normal (Web)"/>
-    <w:basedOn w:val="Standaard"/>
+    <w:basedOn w:val="Normal"/>
     <w:uiPriority w:val="99"/>
     <w:semiHidden/>
     <w:unhideWhenUsed/>
@@ -37304,9 +37142,9 @@
       <w:lang w:eastAsia="nl-NL"/>
     </w:rPr>
   </w:style>
-  <w:style w:type="paragraph" w:styleId="Lijstalinea">
+  <w:style w:type="paragraph" w:styleId="ListParagraph">
     <w:name w:val="List Paragraph"/>
-    <w:basedOn w:val="Standaard"/>
+    <w:basedOn w:val="Normal"/>
     <w:uiPriority w:val="34"/>
     <w:qFormat/>
     <w:rsid w:val="00EA7D0F"/>
@@ -37315,9 +37153,9 @@
       <w:contextualSpacing/>
     </w:pPr>
   </w:style>
-  <w:style w:type="paragraph" w:styleId="Geenafstand">
+  <w:style w:type="paragraph" w:styleId="NoSpacing">
     <w:name w:val="No Spacing"/>
-    <w:link w:val="GeenafstandChar"/>
+    <w:link w:val="NoSpacingChar"/>
     <w:uiPriority w:val="1"/>
     <w:qFormat/>
     <w:rsid w:val="00261FAF"/>
@@ -37329,15 +37167,45 @@
       <w:lang w:eastAsia="nl-NL"/>
     </w:rPr>
   </w:style>
-  <w:style w:type="character" w:customStyle="1" w:styleId="GeenafstandChar">
-    <w:name w:val="Geen afstand Char"/>
-    <w:basedOn w:val="Standaardalinea-lettertype"/>
-    <w:link w:val="Geenafstand"/>
+  <w:style w:type="character" w:customStyle="1" w:styleId="NoSpacingChar">
+    <w:name w:val="No Spacing Char"/>
+    <w:basedOn w:val="DefaultParagraphFont"/>
+    <w:link w:val="NoSpacing"/>
     <w:uiPriority w:val="1"/>
     <w:rsid w:val="00261FAF"/>
     <w:rPr>
       <w:rFonts w:eastAsiaTheme="minorEastAsia"/>
       <w:lang w:eastAsia="nl-NL"/>
+    </w:rPr>
+  </w:style>
+  <w:style w:type="paragraph" w:styleId="BalloonText">
+    <w:name w:val="Balloon Text"/>
+    <w:basedOn w:val="Normal"/>
+    <w:link w:val="BalloonTextChar"/>
+    <w:uiPriority w:val="99"/>
+    <w:semiHidden/>
+    <w:unhideWhenUsed/>
+    <w:rsid w:val="0075680E"/>
+    <w:pPr>
+      <w:spacing w:after="0" w:line="240" w:lineRule="auto"/>
+    </w:pPr>
+    <w:rPr>
+      <w:rFonts w:ascii="Segoe UI" w:hAnsi="Segoe UI" w:cs="Segoe UI"/>
+      <w:sz w:val="18"/>
+      <w:szCs w:val="18"/>
+    </w:rPr>
+  </w:style>
+  <w:style w:type="character" w:customStyle="1" w:styleId="BalloonTextChar">
+    <w:name w:val="Balloon Text Char"/>
+    <w:basedOn w:val="DefaultParagraphFont"/>
+    <w:link w:val="BalloonText"/>
+    <w:uiPriority w:val="99"/>
+    <w:semiHidden/>
+    <w:rsid w:val="0075680E"/>
+    <w:rPr>
+      <w:rFonts w:ascii="Segoe UI" w:hAnsi="Segoe UI" w:cs="Segoe UI"/>
+      <w:sz w:val="18"/>
+      <w:szCs w:val="18"/>
     </w:rPr>
   </w:style>
 </w:styles>
@@ -37630,7 +37498,7 @@
 </file>
 
 <file path=customXml/itemProps2.xml><?xml version="1.0" encoding="utf-8"?>
-<ds:datastoreItem xmlns:ds="http://schemas.openxmlformats.org/officeDocument/2006/customXml" ds:itemID="{7E067FA5-DA50-4CF6-ADF7-3BA19CBDE9D8}">
+<ds:datastoreItem xmlns:ds="http://schemas.openxmlformats.org/officeDocument/2006/customXml" ds:itemID="{6BEF8BB8-2CA0-453D-95EC-28783014E1E4}">
   <ds:schemaRefs>
     <ds:schemaRef ds:uri="http://schemas.openxmlformats.org/officeDocument/2006/bibliography"/>
   </ds:schemaRefs>

</xml_diff>